<commit_message>
Added configuration images and updated documentation for v1.1.0 of the BF-88E.
</commit_message>
<xml_diff>
--- a/Documents/Configuration Release Notes BF-88E.docx
+++ b/Documents/Configuration Release Notes BF-88E.docx
@@ -137,11 +137,10 @@
               <w:tab w:val="right" w:leader="dot" w:pos="10450"/>
             </w:tabs>
             <w:rPr>
-              <w:rFonts w:eastAsiaTheme="minorEastAsia" w:cstheme="minorBidi"/>
+              <w:rFonts w:eastAsiaTheme="minorEastAsia"/>
               <w:b w:val="0"/>
               <w:bCs w:val="0"/>
-              <w:i w:val="0"/>
-              <w:iCs w:val="0"/>
+              <w:caps/>
               <w:noProof/>
               <w:lang w:eastAsia="en-GB"/>
             </w:rPr>
@@ -163,7 +162,7 @@
             </w:rPr>
             <w:fldChar w:fldCharType="separate"/>
           </w:r>
-          <w:hyperlink w:anchor="_Toc48554067" w:history="1">
+          <w:hyperlink w:anchor="_Toc48499825" w:history="1">
             <w:r>
               <w:rPr>
                 <w:rStyle w:val="Hyperlink"/>
@@ -190,7 +189,80 @@
                 <w:noProof/>
                 <w:webHidden/>
               </w:rPr>
-              <w:instrText xml:space="preserve"> PAGEREF _Toc48554067 \h </w:instrText>
+              <w:instrText xml:space="preserve"> PAGEREF _Toc48499825 \h </w:instrText>
+            </w:r>
+            <w:r>
+              <w:rPr>
+                <w:noProof/>
+                <w:webHidden/>
+              </w:rPr>
+            </w:r>
+            <w:r>
+              <w:rPr>
+                <w:noProof/>
+                <w:webHidden/>
+              </w:rPr>
+              <w:fldChar w:fldCharType="separate"/>
+            </w:r>
+            <w:r>
+              <w:rPr>
+                <w:noProof/>
+                <w:webHidden/>
+              </w:rPr>
+              <w:t>3</w:t>
+            </w:r>
+            <w:r>
+              <w:rPr>
+                <w:noProof/>
+                <w:webHidden/>
+              </w:rPr>
+              <w:fldChar w:fldCharType="end"/>
+            </w:r>
+          </w:hyperlink>
+        </w:p>
+        <w:p>
+          <w:pPr>
+            <w:pStyle w:val="TOC1"/>
+            <w:tabs>
+              <w:tab w:val="right" w:leader="dot" w:pos="10450"/>
+            </w:tabs>
+            <w:rPr>
+              <w:rFonts w:eastAsiaTheme="minorEastAsia"/>
+              <w:b w:val="0"/>
+              <w:bCs w:val="0"/>
+              <w:caps/>
+              <w:noProof/>
+              <w:lang w:eastAsia="en-GB"/>
+            </w:rPr>
+          </w:pPr>
+          <w:hyperlink w:anchor="_Toc48499826" w:history="1">
+            <w:r>
+              <w:rPr>
+                <w:rStyle w:val="Hyperlink"/>
+                <w:noProof/>
+              </w:rPr>
+              <w:t>Version v1.0.1</w:t>
+            </w:r>
+            <w:r>
+              <w:rPr>
+                <w:noProof/>
+                <w:webHidden/>
+              </w:rPr>
+              <w:tab/>
+            </w:r>
+            <w:r>
+              <w:rPr>
+                <w:noProof/>
+                <w:webHidden/>
+              </w:rPr>
+              <w:fldChar w:fldCharType="begin"/>
+            </w:r>
+            <w:r>
+              <w:rPr>
+                <w:noProof/>
+                <w:webHidden/>
+              </w:rPr>
+              <w:instrText xml:space="preserve"> PAGEREF _Toc48499826 \h </w:instrText>
             </w:r>
             <w:r>
               <w:rPr>
@@ -245,7 +317,7 @@
           <w:color w:val="FF0000"/>
         </w:rPr>
       </w:pPr>
-      <w:bookmarkStart w:id="0" w:name="_Toc48554067"/>
+      <w:bookmarkStart w:id="0" w:name="_Toc48499825"/>
       <w:r>
         <w:lastRenderedPageBreak/>
         <w:t>Versio</w:t>
@@ -593,6 +665,357 @@
           <w:p>
             <w:r>
               <w:t>Only frequencies on channels 1 through 8 are confirmed UK licence free frequencies.</w:t>
+            </w:r>
+          </w:p>
+        </w:tc>
+      </w:tr>
+    </w:tbl>
+    <w:p/>
+    <w:p>
+      <w:pPr>
+        <w:pStyle w:val="Heading1"/>
+        <w:rPr>
+          <w:color w:val="FF0000"/>
+        </w:rPr>
+      </w:pPr>
+      <w:bookmarkStart w:id="1" w:name="_Toc48499826"/>
+      <w:r>
+        <w:t>Version v1.0.1</w:t>
+      </w:r>
+      <w:bookmarkEnd w:id="1"/>
+    </w:p>
+    <w:tbl>
+      <w:tblPr>
+        <w:tblStyle w:val="TableGrid"/>
+        <w:tblW w:w="10485" w:type="dxa"/>
+        <w:tblLook w:val="04A0" w:firstRow="1" w:lastRow="0" w:firstColumn="1" w:lastColumn="0" w:noHBand="0" w:noVBand="1"/>
+      </w:tblPr>
+      <w:tblGrid>
+        <w:gridCol w:w="2094"/>
+        <w:gridCol w:w="8391"/>
+      </w:tblGrid>
+      <w:tr>
+        <w:tc>
+          <w:tcPr>
+            <w:tcW w:w="2094" w:type="dxa"/>
+          </w:tcPr>
+          <w:p>
+            <w:pPr>
+              <w:rPr>
+                <w:b/>
+                <w:bCs/>
+              </w:rPr>
+            </w:pPr>
+            <w:r>
+              <w:rPr>
+                <w:b/>
+                <w:bCs/>
+              </w:rPr>
+              <w:t>Version</w:t>
+            </w:r>
+          </w:p>
+        </w:tc>
+        <w:tc>
+          <w:tcPr>
+            <w:tcW w:w="8391" w:type="dxa"/>
+          </w:tcPr>
+          <w:p>
+            <w:r>
+              <w:t>v1.0.1</w:t>
+            </w:r>
+          </w:p>
+        </w:tc>
+      </w:tr>
+      <w:tr>
+        <w:tc>
+          <w:tcPr>
+            <w:tcW w:w="2094" w:type="dxa"/>
+          </w:tcPr>
+          <w:p>
+            <w:pPr>
+              <w:rPr>
+                <w:b/>
+                <w:bCs/>
+              </w:rPr>
+            </w:pPr>
+            <w:r>
+              <w:rPr>
+                <w:b/>
+                <w:bCs/>
+              </w:rPr>
+              <w:t>Author</w:t>
+            </w:r>
+          </w:p>
+        </w:tc>
+        <w:tc>
+          <w:tcPr>
+            <w:tcW w:w="8391" w:type="dxa"/>
+          </w:tcPr>
+          <w:p>
+            <w:r>
+              <w:t>Samuel Netherway</w:t>
+            </w:r>
+          </w:p>
+        </w:tc>
+      </w:tr>
+      <w:tr>
+        <w:tc>
+          <w:tcPr>
+            <w:tcW w:w="2094" w:type="dxa"/>
+          </w:tcPr>
+          <w:p>
+            <w:pPr>
+              <w:rPr>
+                <w:b/>
+                <w:bCs/>
+              </w:rPr>
+            </w:pPr>
+            <w:r>
+              <w:rPr>
+                <w:b/>
+                <w:bCs/>
+              </w:rPr>
+              <w:t>Release Date</w:t>
+            </w:r>
+          </w:p>
+        </w:tc>
+        <w:tc>
+          <w:tcPr>
+            <w:tcW w:w="8391" w:type="dxa"/>
+          </w:tcPr>
+          <w:p>
+            <w:r>
+              <w:t>16/08/2020</w:t>
+            </w:r>
+          </w:p>
+        </w:tc>
+      </w:tr>
+      <w:tr>
+        <w:tc>
+          <w:tcPr>
+            <w:tcW w:w="2094" w:type="dxa"/>
+          </w:tcPr>
+          <w:p>
+            <w:pPr>
+              <w:rPr>
+                <w:b/>
+                <w:bCs/>
+              </w:rPr>
+            </w:pPr>
+            <w:r>
+              <w:rPr>
+                <w:b/>
+                <w:bCs/>
+              </w:rPr>
+              <w:t>Intended Users</w:t>
+            </w:r>
+          </w:p>
+        </w:tc>
+        <w:tc>
+          <w:tcPr>
+            <w:tcW w:w="8391" w:type="dxa"/>
+          </w:tcPr>
+          <w:p>
+            <w:r>
+              <w:t>All Users</w:t>
+            </w:r>
+          </w:p>
+        </w:tc>
+      </w:tr>
+      <w:tr>
+        <w:tc>
+          <w:tcPr>
+            <w:tcW w:w="2094" w:type="dxa"/>
+          </w:tcPr>
+          <w:p>
+            <w:pPr>
+              <w:rPr>
+                <w:b/>
+                <w:bCs/>
+              </w:rPr>
+            </w:pPr>
+            <w:r>
+              <w:rPr>
+                <w:b/>
+                <w:bCs/>
+              </w:rPr>
+              <w:t>Changes</w:t>
+            </w:r>
+          </w:p>
+        </w:tc>
+        <w:tc>
+          <w:tcPr>
+            <w:tcW w:w="8391" w:type="dxa"/>
+          </w:tcPr>
+          <w:p>
+            <w:r>
+              <w:t>Removed channel pre-sets 9 through 16.</w:t>
+            </w:r>
+          </w:p>
+        </w:tc>
+      </w:tr>
+      <w:tr>
+        <w:tc>
+          <w:tcPr>
+            <w:tcW w:w="2094" w:type="dxa"/>
+          </w:tcPr>
+          <w:p>
+            <w:pPr>
+              <w:rPr>
+                <w:b/>
+                <w:bCs/>
+              </w:rPr>
+            </w:pPr>
+            <w:r>
+              <w:rPr>
+                <w:b/>
+                <w:bCs/>
+              </w:rPr>
+              <w:t>Compatibility</w:t>
+            </w:r>
+          </w:p>
+        </w:tc>
+        <w:tc>
+          <w:tcPr>
+            <w:tcW w:w="8391" w:type="dxa"/>
+          </w:tcPr>
+          <w:p>
+            <w:r>
+              <w:t>BF-888</w:t>
+            </w:r>
+          </w:p>
+          <w:p>
+            <w:r>
+              <w:t>BF-88E</w:t>
+            </w:r>
+          </w:p>
+        </w:tc>
+      </w:tr>
+      <w:tr>
+        <w:tc>
+          <w:tcPr>
+            <w:tcW w:w="2094" w:type="dxa"/>
+          </w:tcPr>
+          <w:p>
+            <w:pPr>
+              <w:rPr>
+                <w:b/>
+                <w:bCs/>
+              </w:rPr>
+            </w:pPr>
+            <w:r>
+              <w:rPr>
+                <w:b/>
+                <w:bCs/>
+              </w:rPr>
+              <w:t>Important Details</w:t>
+            </w:r>
+          </w:p>
+        </w:tc>
+        <w:tc>
+          <w:tcPr>
+            <w:tcW w:w="8391" w:type="dxa"/>
+          </w:tcPr>
+          <w:p>
+            <w:r>
+              <w:t>UK Licence Free Frequencies List:</w:t>
+            </w:r>
+          </w:p>
+          <w:p/>
+          <w:p>
+            <w:pPr>
+              <w:pStyle w:val="ListParagraph"/>
+              <w:numPr>
+                <w:ilvl w:val="0"/>
+                <w:numId w:val="2"/>
+              </w:numPr>
+            </w:pPr>
+            <w:r>
+              <w:t>Channel 1: 446.00625</w:t>
+            </w:r>
+          </w:p>
+          <w:p>
+            <w:pPr>
+              <w:pStyle w:val="ListParagraph"/>
+              <w:numPr>
+                <w:ilvl w:val="0"/>
+                <w:numId w:val="2"/>
+              </w:numPr>
+            </w:pPr>
+            <w:r>
+              <w:t>Channel 2: 446.01875</w:t>
+            </w:r>
+          </w:p>
+          <w:p>
+            <w:pPr>
+              <w:pStyle w:val="ListParagraph"/>
+              <w:numPr>
+                <w:ilvl w:val="0"/>
+                <w:numId w:val="2"/>
+              </w:numPr>
+            </w:pPr>
+            <w:r>
+              <w:t>Channel 3: 446.03125</w:t>
+            </w:r>
+          </w:p>
+          <w:p>
+            <w:pPr>
+              <w:pStyle w:val="ListParagraph"/>
+              <w:numPr>
+                <w:ilvl w:val="0"/>
+                <w:numId w:val="2"/>
+              </w:numPr>
+            </w:pPr>
+            <w:r>
+              <w:t>Channel 4: 446.04375</w:t>
+            </w:r>
+          </w:p>
+          <w:p>
+            <w:pPr>
+              <w:pStyle w:val="ListParagraph"/>
+              <w:numPr>
+                <w:ilvl w:val="0"/>
+                <w:numId w:val="2"/>
+              </w:numPr>
+            </w:pPr>
+            <w:r>
+              <w:t>Channel 5: 446.05625</w:t>
+            </w:r>
+          </w:p>
+          <w:p>
+            <w:pPr>
+              <w:pStyle w:val="ListParagraph"/>
+              <w:numPr>
+                <w:ilvl w:val="0"/>
+                <w:numId w:val="2"/>
+              </w:numPr>
+            </w:pPr>
+            <w:r>
+              <w:t>Channel 6: 446.06875</w:t>
+            </w:r>
+          </w:p>
+          <w:p>
+            <w:pPr>
+              <w:pStyle w:val="ListParagraph"/>
+              <w:numPr>
+                <w:ilvl w:val="0"/>
+                <w:numId w:val="2"/>
+              </w:numPr>
+            </w:pPr>
+            <w:r>
+              <w:t>Channel 7: 446.08125</w:t>
+            </w:r>
+          </w:p>
+          <w:p>
+            <w:pPr>
+              <w:pStyle w:val="ListParagraph"/>
+              <w:numPr>
+                <w:ilvl w:val="0"/>
+                <w:numId w:val="2"/>
+              </w:numPr>
+            </w:pPr>
+            <w:r>
+              <w:t>Channel 8: 446.09375</w:t>
             </w:r>
           </w:p>
         </w:tc>

</xml_diff>

<commit_message>
Amended version numbers to v1.1.0.
</commit_message>
<xml_diff>
--- a/Documents/Configuration Release Notes BF-88E.docx
+++ b/Documents/Configuration Release Notes BF-88E.docx
@@ -137,10 +137,11 @@
               <w:tab w:val="right" w:leader="dot" w:pos="10450"/>
             </w:tabs>
             <w:rPr>
-              <w:rFonts w:eastAsiaTheme="minorEastAsia"/>
+              <w:rFonts w:eastAsiaTheme="minorEastAsia" w:cstheme="minorBidi"/>
               <w:b w:val="0"/>
               <w:bCs w:val="0"/>
-              <w:caps/>
+              <w:i w:val="0"/>
+              <w:iCs w:val="0"/>
               <w:noProof/>
               <w:lang w:eastAsia="en-GB"/>
             </w:rPr>
@@ -162,7 +163,7 @@
             </w:rPr>
             <w:fldChar w:fldCharType="separate"/>
           </w:r>
-          <w:hyperlink w:anchor="_Toc48499825" w:history="1">
+          <w:hyperlink w:anchor="_Toc48554802" w:history="1">
             <w:r>
               <w:rPr>
                 <w:rStyle w:val="Hyperlink"/>
@@ -189,7 +190,7 @@
                 <w:noProof/>
                 <w:webHidden/>
               </w:rPr>
-              <w:instrText xml:space="preserve"> PAGEREF _Toc48499825 \h </w:instrText>
+              <w:instrText xml:space="preserve"> PAGEREF _Toc48554802 \h </w:instrText>
             </w:r>
             <w:r>
               <w:rPr>
@@ -227,21 +228,22 @@
               <w:tab w:val="right" w:leader="dot" w:pos="10450"/>
             </w:tabs>
             <w:rPr>
-              <w:rFonts w:eastAsiaTheme="minorEastAsia"/>
+              <w:rFonts w:eastAsiaTheme="minorEastAsia" w:cstheme="minorBidi"/>
               <w:b w:val="0"/>
               <w:bCs w:val="0"/>
-              <w:caps/>
+              <w:i w:val="0"/>
+              <w:iCs w:val="0"/>
               <w:noProof/>
               <w:lang w:eastAsia="en-GB"/>
             </w:rPr>
           </w:pPr>
-          <w:hyperlink w:anchor="_Toc48499826" w:history="1">
+          <w:hyperlink w:anchor="_Toc48554803" w:history="1">
             <w:r>
               <w:rPr>
                 <w:rStyle w:val="Hyperlink"/>
                 <w:noProof/>
               </w:rPr>
-              <w:t>Version v1.0.1</w:t>
+              <w:t>Version v1.1.0</w:t>
             </w:r>
             <w:r>
               <w:rPr>
@@ -262,7 +264,7 @@
                 <w:noProof/>
                 <w:webHidden/>
               </w:rPr>
-              <w:instrText xml:space="preserve"> PAGEREF _Toc48499826 \h </w:instrText>
+              <w:instrText xml:space="preserve"> PAGEREF _Toc48554803 \h </w:instrText>
             </w:r>
             <w:r>
               <w:rPr>
@@ -317,7 +319,7 @@
           <w:color w:val="FF0000"/>
         </w:rPr>
       </w:pPr>
-      <w:bookmarkStart w:id="0" w:name="_Toc48499825"/>
+      <w:bookmarkStart w:id="0" w:name="_Toc48554802"/>
       <w:r>
         <w:lastRenderedPageBreak/>
         <w:t>Versio</w:t>
@@ -678,9 +680,18 @@
           <w:color w:val="FF0000"/>
         </w:rPr>
       </w:pPr>
-      <w:bookmarkStart w:id="1" w:name="_Toc48499826"/>
+      <w:bookmarkStart w:id="1" w:name="_Toc48554803"/>
       <w:r>
-        <w:t>Version v1.0.1</w:t>
+        <w:t>Version v1.</w:t>
+      </w:r>
+      <w:r>
+        <w:t>1</w:t>
+      </w:r>
+      <w:r>
+        <w:t>.</w:t>
+      </w:r>
+      <w:r>
+        <w:t>0</w:t>
       </w:r>
       <w:bookmarkEnd w:id="1"/>
     </w:p>
@@ -721,7 +732,10 @@
           </w:tcPr>
           <w:p>
             <w:r>
-              <w:t>v1.0.1</w:t>
+              <w:t>v1.</w:t>
+            </w:r>
+            <w:r>
+              <w:t>1.0</w:t>
             </w:r>
           </w:p>
         </w:tc>

</xml_diff>

<commit_message>
Added configuration image and updated documentation for v1.1.1 of the BF-88E. Updated Radio Configuration Table to have a TX power column.
</commit_message>
<xml_diff>
--- a/Documents/Configuration Release Notes BF-88E.docx
+++ b/Documents/Configuration Release Notes BF-88E.docx
@@ -163,7 +163,7 @@
             </w:rPr>
             <w:fldChar w:fldCharType="separate"/>
           </w:r>
-          <w:hyperlink w:anchor="_Toc48554802" w:history="1">
+          <w:hyperlink w:anchor="_Toc48555198" w:history="1">
             <w:r>
               <w:rPr>
                 <w:rStyle w:val="Hyperlink"/>
@@ -190,7 +190,7 @@
                 <w:noProof/>
                 <w:webHidden/>
               </w:rPr>
-              <w:instrText xml:space="preserve"> PAGEREF _Toc48554802 \h </w:instrText>
+              <w:instrText xml:space="preserve"> PAGEREF _Toc48555198 \h </w:instrText>
             </w:r>
             <w:r>
               <w:rPr>
@@ -237,7 +237,7 @@
               <w:lang w:eastAsia="en-GB"/>
             </w:rPr>
           </w:pPr>
-          <w:hyperlink w:anchor="_Toc48554803" w:history="1">
+          <w:hyperlink w:anchor="_Toc48555199" w:history="1">
             <w:r>
               <w:rPr>
                 <w:rStyle w:val="Hyperlink"/>
@@ -264,7 +264,7 @@
                 <w:noProof/>
                 <w:webHidden/>
               </w:rPr>
-              <w:instrText xml:space="preserve"> PAGEREF _Toc48554803 \h </w:instrText>
+              <w:instrText xml:space="preserve"> PAGEREF _Toc48555199 \h </w:instrText>
             </w:r>
             <w:r>
               <w:rPr>
@@ -285,6 +285,80 @@
                 <w:webHidden/>
               </w:rPr>
               <w:t>3</w:t>
+            </w:r>
+            <w:r>
+              <w:rPr>
+                <w:noProof/>
+                <w:webHidden/>
+              </w:rPr>
+              <w:fldChar w:fldCharType="end"/>
+            </w:r>
+          </w:hyperlink>
+        </w:p>
+        <w:p>
+          <w:pPr>
+            <w:pStyle w:val="TOC1"/>
+            <w:tabs>
+              <w:tab w:val="right" w:leader="dot" w:pos="10450"/>
+            </w:tabs>
+            <w:rPr>
+              <w:rFonts w:eastAsiaTheme="minorEastAsia" w:cstheme="minorBidi"/>
+              <w:b w:val="0"/>
+              <w:bCs w:val="0"/>
+              <w:i w:val="0"/>
+              <w:iCs w:val="0"/>
+              <w:noProof/>
+              <w:lang w:eastAsia="en-GB"/>
+            </w:rPr>
+          </w:pPr>
+          <w:hyperlink w:anchor="_Toc48555200" w:history="1">
+            <w:r>
+              <w:rPr>
+                <w:rStyle w:val="Hyperlink"/>
+                <w:noProof/>
+              </w:rPr>
+              <w:t>Version v1.1.1</w:t>
+            </w:r>
+            <w:r>
+              <w:rPr>
+                <w:noProof/>
+                <w:webHidden/>
+              </w:rPr>
+              <w:tab/>
+            </w:r>
+            <w:r>
+              <w:rPr>
+                <w:noProof/>
+                <w:webHidden/>
+              </w:rPr>
+              <w:fldChar w:fldCharType="begin"/>
+            </w:r>
+            <w:r>
+              <w:rPr>
+                <w:noProof/>
+                <w:webHidden/>
+              </w:rPr>
+              <w:instrText xml:space="preserve"> PAGEREF _Toc48555200 \h </w:instrText>
+            </w:r>
+            <w:r>
+              <w:rPr>
+                <w:noProof/>
+                <w:webHidden/>
+              </w:rPr>
+            </w:r>
+            <w:r>
+              <w:rPr>
+                <w:noProof/>
+                <w:webHidden/>
+              </w:rPr>
+              <w:fldChar w:fldCharType="separate"/>
+            </w:r>
+            <w:r>
+              <w:rPr>
+                <w:noProof/>
+                <w:webHidden/>
+              </w:rPr>
+              <w:t>4</w:t>
             </w:r>
             <w:r>
               <w:rPr>
@@ -319,7 +393,7 @@
           <w:color w:val="FF0000"/>
         </w:rPr>
       </w:pPr>
-      <w:bookmarkStart w:id="0" w:name="_Toc48554802"/>
+      <w:bookmarkStart w:id="0" w:name="_Toc48555198"/>
       <w:r>
         <w:lastRenderedPageBreak/>
         <w:t>Versio</w:t>
@@ -680,7 +754,7 @@
           <w:color w:val="FF0000"/>
         </w:rPr>
       </w:pPr>
-      <w:bookmarkStart w:id="1" w:name="_Toc48554803"/>
+      <w:bookmarkStart w:id="1" w:name="_Toc48555199"/>
       <w:r>
         <w:t>Version v1.</w:t>
       </w:r>
@@ -864,6 +938,381 @@
           <w:p>
             <w:r>
               <w:t>Removed channel pre-sets 9 through 16.</w:t>
+            </w:r>
+          </w:p>
+        </w:tc>
+      </w:tr>
+      <w:tr>
+        <w:tc>
+          <w:tcPr>
+            <w:tcW w:w="2094" w:type="dxa"/>
+          </w:tcPr>
+          <w:p>
+            <w:pPr>
+              <w:rPr>
+                <w:b/>
+                <w:bCs/>
+              </w:rPr>
+            </w:pPr>
+            <w:r>
+              <w:rPr>
+                <w:b/>
+                <w:bCs/>
+              </w:rPr>
+              <w:t>Compatibility</w:t>
+            </w:r>
+          </w:p>
+        </w:tc>
+        <w:tc>
+          <w:tcPr>
+            <w:tcW w:w="8391" w:type="dxa"/>
+          </w:tcPr>
+          <w:p>
+            <w:r>
+              <w:t>BF-888</w:t>
+            </w:r>
+          </w:p>
+          <w:p>
+            <w:r>
+              <w:t>BF-88E</w:t>
+            </w:r>
+          </w:p>
+        </w:tc>
+      </w:tr>
+      <w:tr>
+        <w:tc>
+          <w:tcPr>
+            <w:tcW w:w="2094" w:type="dxa"/>
+          </w:tcPr>
+          <w:p>
+            <w:pPr>
+              <w:rPr>
+                <w:b/>
+                <w:bCs/>
+              </w:rPr>
+            </w:pPr>
+            <w:r>
+              <w:rPr>
+                <w:b/>
+                <w:bCs/>
+              </w:rPr>
+              <w:t>Important Details</w:t>
+            </w:r>
+          </w:p>
+        </w:tc>
+        <w:tc>
+          <w:tcPr>
+            <w:tcW w:w="8391" w:type="dxa"/>
+          </w:tcPr>
+          <w:p>
+            <w:r>
+              <w:t>UK Licence Free Frequencies List:</w:t>
+            </w:r>
+          </w:p>
+          <w:p/>
+          <w:p>
+            <w:pPr>
+              <w:pStyle w:val="ListParagraph"/>
+              <w:numPr>
+                <w:ilvl w:val="0"/>
+                <w:numId w:val="2"/>
+              </w:numPr>
+            </w:pPr>
+            <w:r>
+              <w:t>Channel 1: 446.00625</w:t>
+            </w:r>
+          </w:p>
+          <w:p>
+            <w:pPr>
+              <w:pStyle w:val="ListParagraph"/>
+              <w:numPr>
+                <w:ilvl w:val="0"/>
+                <w:numId w:val="2"/>
+              </w:numPr>
+            </w:pPr>
+            <w:r>
+              <w:t>Channel 2: 446.01875</w:t>
+            </w:r>
+          </w:p>
+          <w:p>
+            <w:pPr>
+              <w:pStyle w:val="ListParagraph"/>
+              <w:numPr>
+                <w:ilvl w:val="0"/>
+                <w:numId w:val="2"/>
+              </w:numPr>
+            </w:pPr>
+            <w:r>
+              <w:t>Channel 3: 446.03125</w:t>
+            </w:r>
+          </w:p>
+          <w:p>
+            <w:pPr>
+              <w:pStyle w:val="ListParagraph"/>
+              <w:numPr>
+                <w:ilvl w:val="0"/>
+                <w:numId w:val="2"/>
+              </w:numPr>
+            </w:pPr>
+            <w:r>
+              <w:t>Channel 4: 446.04375</w:t>
+            </w:r>
+          </w:p>
+          <w:p>
+            <w:pPr>
+              <w:pStyle w:val="ListParagraph"/>
+              <w:numPr>
+                <w:ilvl w:val="0"/>
+                <w:numId w:val="2"/>
+              </w:numPr>
+            </w:pPr>
+            <w:r>
+              <w:t>Channel 5: 446.05625</w:t>
+            </w:r>
+          </w:p>
+          <w:p>
+            <w:pPr>
+              <w:pStyle w:val="ListParagraph"/>
+              <w:numPr>
+                <w:ilvl w:val="0"/>
+                <w:numId w:val="2"/>
+              </w:numPr>
+            </w:pPr>
+            <w:r>
+              <w:t>Channel 6: 446.06875</w:t>
+            </w:r>
+          </w:p>
+          <w:p>
+            <w:pPr>
+              <w:pStyle w:val="ListParagraph"/>
+              <w:numPr>
+                <w:ilvl w:val="0"/>
+                <w:numId w:val="2"/>
+              </w:numPr>
+            </w:pPr>
+            <w:r>
+              <w:t>Channel 7: 446.08125</w:t>
+            </w:r>
+          </w:p>
+          <w:p>
+            <w:pPr>
+              <w:pStyle w:val="ListParagraph"/>
+              <w:numPr>
+                <w:ilvl w:val="0"/>
+                <w:numId w:val="2"/>
+              </w:numPr>
+            </w:pPr>
+            <w:r>
+              <w:t>Channel 8: 446.09375</w:t>
+            </w:r>
+          </w:p>
+        </w:tc>
+      </w:tr>
+    </w:tbl>
+    <w:p>
+      <w:pPr>
+        <w:pStyle w:val="Heading1"/>
+      </w:pPr>
+    </w:p>
+    <w:p>
+      <w:pPr>
+        <w:rPr>
+          <w:rFonts w:asciiTheme="majorHAnsi" w:eastAsiaTheme="majorEastAsia" w:hAnsiTheme="majorHAnsi" w:cstheme="majorBidi"/>
+          <w:color w:val="2F5496" w:themeColor="accent1" w:themeShade="BF"/>
+          <w:sz w:val="32"/>
+          <w:szCs w:val="32"/>
+        </w:rPr>
+      </w:pPr>
+      <w:r>
+        <w:br w:type="page"/>
+      </w:r>
+    </w:p>
+    <w:p>
+      <w:pPr>
+        <w:pStyle w:val="Heading1"/>
+        <w:rPr>
+          <w:color w:val="FF0000"/>
+        </w:rPr>
+      </w:pPr>
+      <w:bookmarkStart w:id="2" w:name="_Toc48555200"/>
+      <w:r>
+        <w:lastRenderedPageBreak/>
+        <w:t>Version v1.1.</w:t>
+      </w:r>
+      <w:r>
+        <w:t>1</w:t>
+      </w:r>
+      <w:bookmarkEnd w:id="2"/>
+    </w:p>
+    <w:tbl>
+      <w:tblPr>
+        <w:tblStyle w:val="TableGrid"/>
+        <w:tblW w:w="10485" w:type="dxa"/>
+        <w:tblLook w:val="04A0" w:firstRow="1" w:lastRow="0" w:firstColumn="1" w:lastColumn="0" w:noHBand="0" w:noVBand="1"/>
+      </w:tblPr>
+      <w:tblGrid>
+        <w:gridCol w:w="2094"/>
+        <w:gridCol w:w="8391"/>
+      </w:tblGrid>
+      <w:tr>
+        <w:tc>
+          <w:tcPr>
+            <w:tcW w:w="2094" w:type="dxa"/>
+          </w:tcPr>
+          <w:p>
+            <w:pPr>
+              <w:rPr>
+                <w:b/>
+                <w:bCs/>
+              </w:rPr>
+            </w:pPr>
+            <w:r>
+              <w:rPr>
+                <w:b/>
+                <w:bCs/>
+              </w:rPr>
+              <w:t>Version</w:t>
+            </w:r>
+          </w:p>
+        </w:tc>
+        <w:tc>
+          <w:tcPr>
+            <w:tcW w:w="8391" w:type="dxa"/>
+          </w:tcPr>
+          <w:p>
+            <w:r>
+              <w:t>v1.1.</w:t>
+            </w:r>
+            <w:r>
+              <w:t>1</w:t>
+            </w:r>
+          </w:p>
+        </w:tc>
+      </w:tr>
+      <w:tr>
+        <w:tc>
+          <w:tcPr>
+            <w:tcW w:w="2094" w:type="dxa"/>
+          </w:tcPr>
+          <w:p>
+            <w:pPr>
+              <w:rPr>
+                <w:b/>
+                <w:bCs/>
+              </w:rPr>
+            </w:pPr>
+            <w:r>
+              <w:rPr>
+                <w:b/>
+                <w:bCs/>
+              </w:rPr>
+              <w:t>Author</w:t>
+            </w:r>
+          </w:p>
+        </w:tc>
+        <w:tc>
+          <w:tcPr>
+            <w:tcW w:w="8391" w:type="dxa"/>
+          </w:tcPr>
+          <w:p>
+            <w:r>
+              <w:t>Samuel Netherway</w:t>
+            </w:r>
+          </w:p>
+        </w:tc>
+      </w:tr>
+      <w:tr>
+        <w:tc>
+          <w:tcPr>
+            <w:tcW w:w="2094" w:type="dxa"/>
+          </w:tcPr>
+          <w:p>
+            <w:pPr>
+              <w:rPr>
+                <w:b/>
+                <w:bCs/>
+              </w:rPr>
+            </w:pPr>
+            <w:r>
+              <w:rPr>
+                <w:b/>
+                <w:bCs/>
+              </w:rPr>
+              <w:t>Release Date</w:t>
+            </w:r>
+          </w:p>
+        </w:tc>
+        <w:tc>
+          <w:tcPr>
+            <w:tcW w:w="8391" w:type="dxa"/>
+          </w:tcPr>
+          <w:p>
+            <w:r>
+              <w:t>16/08/2020</w:t>
+            </w:r>
+          </w:p>
+        </w:tc>
+      </w:tr>
+      <w:tr>
+        <w:tc>
+          <w:tcPr>
+            <w:tcW w:w="2094" w:type="dxa"/>
+          </w:tcPr>
+          <w:p>
+            <w:pPr>
+              <w:rPr>
+                <w:b/>
+                <w:bCs/>
+              </w:rPr>
+            </w:pPr>
+            <w:r>
+              <w:rPr>
+                <w:b/>
+                <w:bCs/>
+              </w:rPr>
+              <w:t>Intended Users</w:t>
+            </w:r>
+          </w:p>
+        </w:tc>
+        <w:tc>
+          <w:tcPr>
+            <w:tcW w:w="8391" w:type="dxa"/>
+          </w:tcPr>
+          <w:p>
+            <w:r>
+              <w:t>All Users</w:t>
+            </w:r>
+          </w:p>
+        </w:tc>
+      </w:tr>
+      <w:tr>
+        <w:tc>
+          <w:tcPr>
+            <w:tcW w:w="2094" w:type="dxa"/>
+          </w:tcPr>
+          <w:p>
+            <w:pPr>
+              <w:rPr>
+                <w:b/>
+                <w:bCs/>
+              </w:rPr>
+            </w:pPr>
+            <w:r>
+              <w:rPr>
+                <w:b/>
+                <w:bCs/>
+              </w:rPr>
+              <w:t>Changes</w:t>
+            </w:r>
+          </w:p>
+        </w:tc>
+        <w:tc>
+          <w:tcPr>
+            <w:tcW w:w="8391" w:type="dxa"/>
+          </w:tcPr>
+          <w:p>
+            <w:r>
+              <w:t>Updated channels 1 through 8 to use high power by default.</w:t>
             </w:r>
           </w:p>
         </w:tc>

</xml_diff>